<commit_message>
Completed Lab 6 by building a cache simulation.
</commit_message>
<xml_diff>
--- a/Reports/Computer Architecture Report Template.docx
+++ b/Reports/Computer Architecture Report Template.docx
@@ -1,6 +1,6 @@
 
 <file path=word/document.xml><?xml version="1.0" encoding="utf-8"?>
-<w:document xmlns:wpc="http://schemas.microsoft.com/office/word/2010/wordprocessingCanvas" xmlns:cx="http://schemas.microsoft.com/office/drawing/2014/chartex" xmlns:cx1="http://schemas.microsoft.com/office/drawing/2015/9/8/chartex" xmlns:cx2="http://schemas.microsoft.com/office/drawing/2015/10/21/chartex" xmlns:cx3="http://schemas.microsoft.com/office/drawing/2016/5/9/chartex" xmlns:cx4="http://schemas.microsoft.com/office/drawing/2016/5/10/chartex" xmlns:cx5="http://schemas.microsoft.com/office/drawing/2016/5/11/chartex" xmlns:cx6="http://schemas.microsoft.com/office/drawing/2016/5/12/chartex" xmlns:cx7="http://schemas.microsoft.com/office/drawing/2016/5/13/chartex" xmlns:cx8="http://schemas.microsoft.com/office/drawing/2016/5/14/chartex" xmlns:mc="http://schemas.openxmlformats.org/markup-compatibility/2006" xmlns:aink="http://schemas.microsoft.com/office/drawing/2016/ink" xmlns:am3d="http://schemas.microsoft.com/office/drawing/2017/model3d" xmlns:o="urn:schemas-microsoft-com:office:office" xmlns:r="http://schemas.openxmlformats.org/officeDocument/2006/relationships" xmlns:m="http://schemas.openxmlformats.org/officeDocument/2006/math" xmlns:v="urn:schemas-microsoft-com:vml" xmlns:wp14="http://schemas.microsoft.com/office/word/2010/wordprocessingDrawing" xmlns:wp="http://schemas.openxmlformats.org/drawingml/2006/wordprocessingDrawing" xmlns:w10="urn:schemas-microsoft-com:office:word" xmlns:w="http://schemas.openxmlformats.org/wordprocessingml/2006/main" xmlns:w14="http://schemas.microsoft.com/office/word/2010/wordml" xmlns:w15="http://schemas.microsoft.com/office/word/2012/wordml" xmlns:w16se="http://schemas.microsoft.com/office/word/2015/wordml/symex" xmlns:wpg="http://schemas.microsoft.com/office/word/2010/wordprocessingGroup" xmlns:wpi="http://schemas.microsoft.com/office/word/2010/wordprocessingInk" xmlns:wne="http://schemas.microsoft.com/office/word/2006/wordml" xmlns:wps="http://schemas.microsoft.com/office/word/2010/wordprocessingShape" mc:Ignorable="w14 w15 w16se wp14">
+<w:document xmlns:wpc="http://schemas.microsoft.com/office/word/2010/wordprocessingCanvas" xmlns:mo="http://schemas.microsoft.com/office/mac/office/2008/main" xmlns:mc="http://schemas.openxmlformats.org/markup-compatibility/2006" xmlns:mv="urn:schemas-microsoft-com:mac:vml" xmlns:o="urn:schemas-microsoft-com:office:office" xmlns:r="http://schemas.openxmlformats.org/officeDocument/2006/relationships" xmlns:m="http://schemas.openxmlformats.org/officeDocument/2006/math" xmlns:v="urn:schemas-microsoft-com:vml" xmlns:wp14="http://schemas.microsoft.com/office/word/2010/wordprocessingDrawing" xmlns:wp="http://schemas.openxmlformats.org/drawingml/2006/wordprocessingDrawing" xmlns:w10="urn:schemas-microsoft-com:office:word" xmlns:w="http://schemas.openxmlformats.org/wordprocessingml/2006/main" xmlns:w14="http://schemas.microsoft.com/office/word/2010/wordml" xmlns:w15="http://schemas.microsoft.com/office/word/2012/wordml" xmlns:wpg="http://schemas.microsoft.com/office/word/2010/wordprocessingGroup" xmlns:wpi="http://schemas.microsoft.com/office/word/2010/wordprocessingInk" xmlns:wne="http://schemas.microsoft.com/office/word/2006/wordml" xmlns:wps="http://schemas.microsoft.com/office/word/2010/wordprocessingShape" mc:Ignorable="w14 w15 wp14">
   <w:body>
     <w:sdt>
       <w:sdtPr>
@@ -31,11 +31,12 @@
           <w:r>
             <w:rPr>
               <w:noProof/>
+              <w:lang w:val="en-GB" w:eastAsia="en-GB"/>
             </w:rPr>
             <mc:AlternateContent>
               <mc:Choice Requires="wps">
                 <w:drawing>
-                  <wp:anchor distT="0" distB="0" distL="114300" distR="114300" simplePos="0" relativeHeight="251661312" behindDoc="0" locked="1" layoutInCell="1" allowOverlap="1">
+                  <wp:anchor distT="0" distB="0" distL="114300" distR="114300" simplePos="0" relativeHeight="251661312" behindDoc="0" locked="1" layoutInCell="1" allowOverlap="1" wp14:anchorId="711E87A4" wp14:editId="3B46A021">
                     <wp:simplePos x="0" y="0"/>
                     <wp:positionH relativeFrom="margin">
                       <wp:align>right</wp:align>
@@ -183,7 +184,7 @@
                   </wp:anchor>
                 </w:drawing>
               </mc:Choice>
-              <mc:Fallback>
+              <mc:Fallback xmlns:w16se="http://schemas.microsoft.com/office/word/2015/wordml/symex" xmlns:am3d="http://schemas.microsoft.com/office/drawing/2017/model3d" xmlns:aink="http://schemas.microsoft.com/office/drawing/2016/ink" xmlns:cx8="http://schemas.microsoft.com/office/drawing/2016/5/14/chartex" xmlns:cx7="http://schemas.microsoft.com/office/drawing/2016/5/13/chartex" xmlns:cx6="http://schemas.microsoft.com/office/drawing/2016/5/12/chartex" xmlns:cx5="http://schemas.microsoft.com/office/drawing/2016/5/11/chartex" xmlns:cx4="http://schemas.microsoft.com/office/drawing/2016/5/10/chartex" xmlns:cx3="http://schemas.microsoft.com/office/drawing/2016/5/9/chartex" xmlns:cx2="http://schemas.microsoft.com/office/drawing/2015/10/21/chartex" xmlns:cx1="http://schemas.microsoft.com/office/drawing/2015/9/8/chartex" xmlns:cx="http://schemas.microsoft.com/office/drawing/2014/chartex">
                 <w:pict>
                   <v:shapetype id="_x0000_t202" coordsize="21600,21600" o:spt="202" path="m,l,21600r21600,l21600,xe">
                     <v:stroke joinstyle="miter"/>
@@ -276,11 +277,12 @@
           <w:r>
             <w:rPr>
               <w:noProof/>
+              <w:lang w:val="en-GB" w:eastAsia="en-GB"/>
             </w:rPr>
             <mc:AlternateContent>
               <mc:Choice Requires="wps">
                 <w:drawing>
-                  <wp:anchor distT="0" distB="0" distL="114300" distR="114300" simplePos="0" relativeHeight="251660288" behindDoc="0" locked="1" layoutInCell="1" allowOverlap="1">
+                  <wp:anchor distT="0" distB="0" distL="114300" distR="114300" simplePos="0" relativeHeight="251660288" behindDoc="0" locked="1" layoutInCell="1" allowOverlap="1" wp14:anchorId="1F79EE14" wp14:editId="23AF31CF">
                     <wp:simplePos x="0" y="0"/>
                     <wp:positionH relativeFrom="margin">
                       <wp:align>right</wp:align>
@@ -401,7 +403,7 @@
                   </wp:anchor>
                 </w:drawing>
               </mc:Choice>
-              <mc:Fallback>
+              <mc:Fallback xmlns:w16se="http://schemas.microsoft.com/office/word/2015/wordml/symex" xmlns:am3d="http://schemas.microsoft.com/office/drawing/2017/model3d" xmlns:aink="http://schemas.microsoft.com/office/drawing/2016/ink" xmlns:cx8="http://schemas.microsoft.com/office/drawing/2016/5/14/chartex" xmlns:cx7="http://schemas.microsoft.com/office/drawing/2016/5/13/chartex" xmlns:cx6="http://schemas.microsoft.com/office/drawing/2016/5/12/chartex" xmlns:cx5="http://schemas.microsoft.com/office/drawing/2016/5/11/chartex" xmlns:cx4="http://schemas.microsoft.com/office/drawing/2016/5/10/chartex" xmlns:cx3="http://schemas.microsoft.com/office/drawing/2016/5/9/chartex" xmlns:cx2="http://schemas.microsoft.com/office/drawing/2015/10/21/chartex" xmlns:cx1="http://schemas.microsoft.com/office/drawing/2015/9/8/chartex" xmlns:cx="http://schemas.microsoft.com/office/drawing/2014/chartex">
                 <w:pict>
                   <v:shape id="Text Box 37" o:spid="_x0000_s1027" type="#_x0000_t202" alt="Title and subtitle" style="position:absolute;left:0;text-align:left;margin-left:383.7pt;margin-top:360.45pt;width:434.9pt;height:41.4pt;z-index:251660288;visibility:visible;mso-wrap-style:square;mso-width-percent:0;mso-height-percent:363;mso-wrap-distance-left:9pt;mso-wrap-distance-top:0;mso-wrap-distance-right:9pt;mso-wrap-distance-bottom:0;mso-position-horizontal:right;mso-position-horizontal-relative:margin;mso-position-vertical:absolute;mso-position-vertical-relative:page;mso-width-percent:0;mso-height-percent:363;mso-width-relative:page;mso-height-relative:page;v-text-anchor:bottom" o:gfxdata="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" filled="f" stroked="f" strokeweight=".5pt">
                     <v:textbox inset="0,0,0,0">
@@ -472,11 +474,12 @@
           <w:r>
             <w:rPr>
               <w:noProof/>
+              <w:lang w:val="en-GB" w:eastAsia="en-GB"/>
             </w:rPr>
             <mc:AlternateContent>
               <mc:Choice Requires="wps">
                 <w:drawing>
-                  <wp:anchor distT="0" distB="0" distL="114300" distR="114300" simplePos="0" relativeHeight="251662336" behindDoc="0" locked="1" layoutInCell="1" allowOverlap="1">
+                  <wp:anchor distT="0" distB="0" distL="114300" distR="114300" simplePos="0" relativeHeight="251662336" behindDoc="0" locked="1" layoutInCell="1" allowOverlap="1" wp14:anchorId="1316A30D" wp14:editId="6679DCD2">
                     <wp:simplePos x="0" y="0"/>
                     <wp:positionH relativeFrom="margin">
                       <wp:align>right</wp:align>
@@ -493,7 +496,7 @@
                         </wp:positionV>
                       </mc:Fallback>
                     </mc:AlternateContent>
-                    <wp:extent cx="3660775" cy="3651250"/>
+                    <wp:extent cx="3660775" cy="299720"/>
                     <wp:effectExtent l="0" t="0" r="0" b="0"/>
                     <wp:wrapSquare wrapText="bothSides"/>
                     <wp:docPr id="33" name="Text Box 33" descr="Version number and date"/>
@@ -505,7 +508,7 @@
                           <wps:spPr>
                             <a:xfrm>
                               <a:off x="0" y="0"/>
-                              <a:ext cx="3660775" cy="3651250"/>
+                              <a:ext cx="3660775" cy="299720"/>
                             </a:xfrm>
                             <a:prstGeom prst="rect">
                               <a:avLst/>
@@ -538,7 +541,7 @@
                                   <w:tag w:val=""/>
                                   <w:id w:val="1001242125"/>
                                   <w:dataBinding w:prefixMappings="xmlns:ns0='http://schemas.microsoft.com/office/2006/coverPageProps' " w:xpath="/ns0:CoverPageProperties[1]/ns0:PublishDate[1]" w:storeItemID="{55AF091B-3C7A-41E3-B477-F2FDAA23CFDA}"/>
-                                  <w:date w:fullDate="2017-10-18T00:00:00Z">
+                                  <w:date w:fullDate="2017-11-22T00:00:00Z">
                                     <w:dateFormat w:val="MMMM d, yyyy"/>
                                     <w:lid w:val="en-US"/>
                                     <w:storeMappedDataAs w:val="dateTime"/>
@@ -552,7 +555,10 @@
                                       <w:pStyle w:val="Subtitle"/>
                                     </w:pPr>
                                     <w:r>
-                                      <w:t>October 18, 2017</w:t>
+                                      <w:t>November 22</w:t>
+                                    </w:r>
+                                    <w:r>
+                                      <w:t>, 2017</w:t>
                                     </w:r>
                                   </w:p>
                                 </w:sdtContent>
@@ -579,7 +585,11 @@
               </mc:Choice>
               <mc:Fallback>
                 <w:pict>
-                  <v:shape id="Text Box 33" o:spid="_x0000_s1028" type="#_x0000_t202" alt="Version number and date" style="position:absolute;left:0;text-align:left;margin-left:237.05pt;margin-top:0;width:288.25pt;height:287.5pt;z-index:251662336;visibility:visible;mso-wrap-style:square;mso-width-percent:471;mso-height-percent:363;mso-top-percent:91;mso-wrap-distance-left:9pt;mso-wrap-distance-top:0;mso-wrap-distance-right:9pt;mso-wrap-distance-bottom:0;mso-position-horizontal:right;mso-position-horizontal-relative:margin;mso-position-vertical-relative:page;mso-width-percent:471;mso-height-percent:363;mso-top-percent:91;mso-width-relative:page;mso-height-relative:page;v-text-anchor:bottom" o:gfxdata="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" filled="f" stroked="f" strokeweight=".5pt">
+                  <v:shapetype w14:anchorId="1316A30D" id="_x0000_t202" coordsize="21600,21600" o:spt="202" path="m0,0l0,21600,21600,21600,21600,0xe">
+                    <v:stroke joinstyle="miter"/>
+                    <v:path gradientshapeok="t" o:connecttype="rect"/>
+                  </v:shapetype>
+                  <v:shape id="Text Box 33" o:spid="_x0000_s1028" type="#_x0000_t202" alt="Version number and date" style="position:absolute;left:0;text-align:left;margin-left:237.05pt;margin-top:0;width:288.25pt;height:23.6pt;z-index:251662336;visibility:visible;mso-wrap-style:square;mso-width-percent:471;mso-height-percent:363;mso-top-percent:91;mso-wrap-distance-left:9pt;mso-wrap-distance-top:0;mso-wrap-distance-right:9pt;mso-wrap-distance-bottom:0;mso-position-horizontal:right;mso-position-horizontal-relative:margin;mso-position-vertical-relative:page;mso-width-percent:471;mso-height-percent:363;mso-top-percent:91;mso-width-relative:page;mso-height-relative:page;v-text-anchor:bottom" o:gfxdata="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" filled="f" stroked="f" strokeweight=".5pt">
                     <v:textbox style="mso-fit-shape-to-text:t" inset="0,0,0,0">
                       <w:txbxContent>
                         <w:sdt>
@@ -588,7 +598,7 @@
                             <w:tag w:val=""/>
                             <w:id w:val="1001242125"/>
                             <w:dataBinding w:prefixMappings="xmlns:ns0='http://schemas.microsoft.com/office/2006/coverPageProps' " w:xpath="/ns0:CoverPageProperties[1]/ns0:PublishDate[1]" w:storeItemID="{55AF091B-3C7A-41E3-B477-F2FDAA23CFDA}"/>
-                            <w:date w:fullDate="2017-10-18T00:00:00Z">
+                            <w:date w:fullDate="2017-11-22T00:00:00Z">
                               <w:dateFormat w:val="MMMM d, yyyy"/>
                               <w:lid w:val="en-US"/>
                               <w:storeMappedDataAs w:val="dateTime"/>
@@ -602,7 +612,10 @@
                                 <w:pStyle w:val="Subtitle"/>
                               </w:pPr>
                               <w:r>
-                                <w:t>October 18, 2017</w:t>
+                                <w:t>November 22</w:t>
+                              </w:r>
+                              <w:r>
+                                <w:t>, 2017</w:t>
                               </w:r>
                             </w:p>
                           </w:sdtContent>
@@ -619,11 +632,12 @@
           <w:r>
             <w:rPr>
               <w:noProof/>
+              <w:lang w:val="en-GB" w:eastAsia="en-GB"/>
             </w:rPr>
             <mc:AlternateContent>
               <mc:Choice Requires="wpg">
                 <w:drawing>
-                  <wp:anchor distT="0" distB="0" distL="114300" distR="114300" simplePos="0" relativeHeight="251659264" behindDoc="0" locked="0" layoutInCell="1" allowOverlap="1">
+                  <wp:anchor distT="0" distB="0" distL="114300" distR="114300" simplePos="0" relativeHeight="251659264" behindDoc="0" locked="0" layoutInCell="1" allowOverlap="1" wp14:anchorId="6C195FD8" wp14:editId="247ECF77">
                     <wp:simplePos x="0" y="0"/>
                     <mc:AlternateContent>
                       <mc:Choice Requires="wp14">
@@ -753,7 +767,7 @@
                   </wp:anchor>
                 </w:drawing>
               </mc:Choice>
-              <mc:Fallback>
+              <mc:Fallback xmlns:w16se="http://schemas.microsoft.com/office/word/2015/wordml/symex" xmlns:am3d="http://schemas.microsoft.com/office/drawing/2017/model3d" xmlns:aink="http://schemas.microsoft.com/office/drawing/2016/ink" xmlns:cx8="http://schemas.microsoft.com/office/drawing/2016/5/14/chartex" xmlns:cx7="http://schemas.microsoft.com/office/drawing/2016/5/13/chartex" xmlns:cx6="http://schemas.microsoft.com/office/drawing/2016/5/12/chartex" xmlns:cx5="http://schemas.microsoft.com/office/drawing/2016/5/11/chartex" xmlns:cx4="http://schemas.microsoft.com/office/drawing/2016/5/10/chartex" xmlns:cx3="http://schemas.microsoft.com/office/drawing/2016/5/9/chartex" xmlns:cx2="http://schemas.microsoft.com/office/drawing/2015/10/21/chartex" xmlns:cx1="http://schemas.microsoft.com/office/drawing/2015/9/8/chartex" xmlns:cx="http://schemas.microsoft.com/office/drawing/2014/chartex">
                 <w:pict>
                   <v:group w14:anchorId="3AD3D0FA" id="Group 38" o:spid="_x0000_s1026" alt="Title: Decorative sidebar" style="position:absolute;margin-left:0;margin-top:0;width:18pt;height:10in;z-index:251659264;mso-width-percent:29;mso-height-percent:909;mso-left-percent:45;mso-position-horizontal-relative:page;mso-position-vertical:center;mso-position-vertical-relative:page;mso-width-percent:29;mso-height-percent:909;mso-left-percent:45" coordsize="2286,91440" o:gfxdata="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">
                     <v:rect id="Rectangle 39" o:spid="_x0000_s1027" style="position:absolute;width:2286;height:87820;visibility:visible;mso-wrap-style:square;v-text-anchor:middle" o:gfxdata="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" fillcolor="#dd8047 [3205]" stroked="f" strokeweight="1pt"/>
@@ -778,10 +792,7 @@
         </w:p>
       </w:sdtContent>
     </w:sdt>
-    <w:p>
-      <w:bookmarkStart w:id="0" w:name="_GoBack"/>
-      <w:bookmarkEnd w:id="0"/>
-    </w:p>
+    <w:p/>
     <w:sectPr>
       <w:footerReference w:type="default" r:id="rId9"/>
       <w:pgSz w:w="12240" w:h="15840"/>
@@ -796,7 +807,7 @@
 </file>
 
 <file path=word/endnotes.xml><?xml version="1.0" encoding="utf-8"?>
-<w:endnotes xmlns:wpc="http://schemas.microsoft.com/office/word/2010/wordprocessingCanvas" xmlns:cx="http://schemas.microsoft.com/office/drawing/2014/chartex" xmlns:cx1="http://schemas.microsoft.com/office/drawing/2015/9/8/chartex" xmlns:cx2="http://schemas.microsoft.com/office/drawing/2015/10/21/chartex" xmlns:cx3="http://schemas.microsoft.com/office/drawing/2016/5/9/chartex" xmlns:cx4="http://schemas.microsoft.com/office/drawing/2016/5/10/chartex" xmlns:cx5="http://schemas.microsoft.com/office/drawing/2016/5/11/chartex" xmlns:cx6="http://schemas.microsoft.com/office/drawing/2016/5/12/chartex" xmlns:cx7="http://schemas.microsoft.com/office/drawing/2016/5/13/chartex" xmlns:cx8="http://schemas.microsoft.com/office/drawing/2016/5/14/chartex" xmlns:mc="http://schemas.openxmlformats.org/markup-compatibility/2006" xmlns:aink="http://schemas.microsoft.com/office/drawing/2016/ink" xmlns:am3d="http://schemas.microsoft.com/office/drawing/2017/model3d" xmlns:o="urn:schemas-microsoft-com:office:office" xmlns:r="http://schemas.openxmlformats.org/officeDocument/2006/relationships" xmlns:m="http://schemas.openxmlformats.org/officeDocument/2006/math" xmlns:v="urn:schemas-microsoft-com:vml" xmlns:wp14="http://schemas.microsoft.com/office/word/2010/wordprocessingDrawing" xmlns:wp="http://schemas.openxmlformats.org/drawingml/2006/wordprocessingDrawing" xmlns:w10="urn:schemas-microsoft-com:office:word" xmlns:w="http://schemas.openxmlformats.org/wordprocessingml/2006/main" xmlns:w14="http://schemas.microsoft.com/office/word/2010/wordml" xmlns:w15="http://schemas.microsoft.com/office/word/2012/wordml" xmlns:w16se="http://schemas.microsoft.com/office/word/2015/wordml/symex" xmlns:wpg="http://schemas.microsoft.com/office/word/2010/wordprocessingGroup" xmlns:wpi="http://schemas.microsoft.com/office/word/2010/wordprocessingInk" xmlns:wne="http://schemas.microsoft.com/office/word/2006/wordml" xmlns:wps="http://schemas.microsoft.com/office/word/2010/wordprocessingShape" mc:Ignorable="w14 w15 w16se wp14">
+<w:endnotes xmlns:wpc="http://schemas.microsoft.com/office/word/2010/wordprocessingCanvas" xmlns:mo="http://schemas.microsoft.com/office/mac/office/2008/main" xmlns:mc="http://schemas.openxmlformats.org/markup-compatibility/2006" xmlns:mv="urn:schemas-microsoft-com:mac:vml" xmlns:o="urn:schemas-microsoft-com:office:office" xmlns:r="http://schemas.openxmlformats.org/officeDocument/2006/relationships" xmlns:m="http://schemas.openxmlformats.org/officeDocument/2006/math" xmlns:v="urn:schemas-microsoft-com:vml" xmlns:wp14="http://schemas.microsoft.com/office/word/2010/wordprocessingDrawing" xmlns:wp="http://schemas.openxmlformats.org/drawingml/2006/wordprocessingDrawing" xmlns:w10="urn:schemas-microsoft-com:office:word" xmlns:w="http://schemas.openxmlformats.org/wordprocessingml/2006/main" xmlns:w14="http://schemas.microsoft.com/office/word/2010/wordml" xmlns:w15="http://schemas.microsoft.com/office/word/2012/wordml" xmlns:wpg="http://schemas.microsoft.com/office/word/2010/wordprocessingGroup" xmlns:wpi="http://schemas.microsoft.com/office/word/2010/wordprocessingInk" xmlns:wne="http://schemas.microsoft.com/office/word/2006/wordml" xmlns:wps="http://schemas.microsoft.com/office/word/2010/wordprocessingShape" mc:Ignorable="w14 w15 wp14">
   <w:endnote w:type="separator" w:id="-1">
     <w:p>
       <w:r>
@@ -817,7 +828,7 @@
 </file>
 
 <file path=word/footer1.xml><?xml version="1.0" encoding="utf-8"?>
-<w:ftr xmlns:wpc="http://schemas.microsoft.com/office/word/2010/wordprocessingCanvas" xmlns:cx="http://schemas.microsoft.com/office/drawing/2014/chartex" xmlns:cx1="http://schemas.microsoft.com/office/drawing/2015/9/8/chartex" xmlns:cx2="http://schemas.microsoft.com/office/drawing/2015/10/21/chartex" xmlns:cx3="http://schemas.microsoft.com/office/drawing/2016/5/9/chartex" xmlns:cx4="http://schemas.microsoft.com/office/drawing/2016/5/10/chartex" xmlns:cx5="http://schemas.microsoft.com/office/drawing/2016/5/11/chartex" xmlns:cx6="http://schemas.microsoft.com/office/drawing/2016/5/12/chartex" xmlns:cx7="http://schemas.microsoft.com/office/drawing/2016/5/13/chartex" xmlns:cx8="http://schemas.microsoft.com/office/drawing/2016/5/14/chartex" xmlns:mc="http://schemas.openxmlformats.org/markup-compatibility/2006" xmlns:aink="http://schemas.microsoft.com/office/drawing/2016/ink" xmlns:am3d="http://schemas.microsoft.com/office/drawing/2017/model3d" xmlns:o="urn:schemas-microsoft-com:office:office" xmlns:r="http://schemas.openxmlformats.org/officeDocument/2006/relationships" xmlns:m="http://schemas.openxmlformats.org/officeDocument/2006/math" xmlns:v="urn:schemas-microsoft-com:vml" xmlns:wp14="http://schemas.microsoft.com/office/word/2010/wordprocessingDrawing" xmlns:wp="http://schemas.openxmlformats.org/drawingml/2006/wordprocessingDrawing" xmlns:w10="urn:schemas-microsoft-com:office:word" xmlns:w="http://schemas.openxmlformats.org/wordprocessingml/2006/main" xmlns:w14="http://schemas.microsoft.com/office/word/2010/wordml" xmlns:w15="http://schemas.microsoft.com/office/word/2012/wordml" xmlns:w16se="http://schemas.microsoft.com/office/word/2015/wordml/symex" xmlns:wpg="http://schemas.microsoft.com/office/word/2010/wordprocessingGroup" xmlns:wpi="http://schemas.microsoft.com/office/word/2010/wordprocessingInk" xmlns:wne="http://schemas.microsoft.com/office/word/2006/wordml" xmlns:wps="http://schemas.microsoft.com/office/word/2010/wordprocessingShape" mc:Ignorable="w14 w15 w16se wp14">
+<w:ftr xmlns:wpc="http://schemas.microsoft.com/office/word/2010/wordprocessingCanvas" xmlns:mo="http://schemas.microsoft.com/office/mac/office/2008/main" xmlns:mc="http://schemas.openxmlformats.org/markup-compatibility/2006" xmlns:mv="urn:schemas-microsoft-com:mac:vml" xmlns:o="urn:schemas-microsoft-com:office:office" xmlns:r="http://schemas.openxmlformats.org/officeDocument/2006/relationships" xmlns:m="http://schemas.openxmlformats.org/officeDocument/2006/math" xmlns:v="urn:schemas-microsoft-com:vml" xmlns:wp14="http://schemas.microsoft.com/office/word/2010/wordprocessingDrawing" xmlns:wp="http://schemas.openxmlformats.org/drawingml/2006/wordprocessingDrawing" xmlns:w10="urn:schemas-microsoft-com:office:word" xmlns:w="http://schemas.openxmlformats.org/wordprocessingml/2006/main" xmlns:w14="http://schemas.microsoft.com/office/word/2010/wordml" xmlns:w15="http://schemas.microsoft.com/office/word/2012/wordml" xmlns:wpg="http://schemas.microsoft.com/office/word/2010/wordprocessingGroup" xmlns:wpi="http://schemas.microsoft.com/office/word/2010/wordprocessingInk" xmlns:wne="http://schemas.microsoft.com/office/word/2006/wordml" xmlns:wps="http://schemas.microsoft.com/office/word/2010/wordprocessingShape" mc:Ignorable="w14 w15 wp14">
   <w:tbl>
     <w:tblPr>
       <w:tblW w:w="5000" w:type="pct"/>
@@ -839,9 +850,8 @@
           <w:alias w:val="Date"/>
           <w:tag w:val=""/>
           <w:id w:val="-600561709"/>
-          <w:placeholder/>
           <w:dataBinding w:prefixMappings="xmlns:ns0='http://schemas.microsoft.com/office/2006/coverPageProps' " w:xpath="/ns0:CoverPageProperties[1]/ns0:PublishDate[1]" w:storeItemID="{55AF091B-3C7A-41E3-B477-F2FDAA23CFDA}"/>
-          <w:date w:fullDate="2017-10-18T00:00:00Z">
+          <w:date w:fullDate="2017-11-22T00:00:00Z">
             <w:dateFormat w:val="M/d/yyyy"/>
             <w:lid w:val="en-US"/>
             <w:storeMappedDataAs w:val="dateTime"/>
@@ -859,7 +869,7 @@
                 <w:pStyle w:val="Footer"/>
               </w:pPr>
               <w:r>
-                <w:t>10/18/2017</w:t>
+                <w:t>11/22/2017</w:t>
               </w:r>
             </w:p>
           </w:tc>
@@ -870,7 +880,6 @@
           <w:alias w:val="Title"/>
           <w:tag w:val=""/>
           <w:id w:val="1374816167"/>
-          <w:placeholder/>
           <w:dataBinding w:prefixMappings="xmlns:ns0='http://purl.org/dc/elements/1.1/' xmlns:ns1='http://schemas.openxmlformats.org/package/2006/metadata/core-properties' " w:xpath="/ns1:coreProperties[1]/ns0:title[1]" w:storeItemID="{6C3C8BC8-F283-45AE-878A-BAB7291924A1}"/>
           <w:text/>
         </w:sdtPr>
@@ -914,7 +923,7 @@
             <w:rPr>
               <w:noProof/>
             </w:rPr>
-            <w:t>3</w:t>
+            <w:t>1</w:t>
           </w:r>
           <w:r>
             <w:fldChar w:fldCharType="end"/>
@@ -932,7 +941,7 @@
 </file>
 
 <file path=word/footnotes.xml><?xml version="1.0" encoding="utf-8"?>
-<w:footnotes xmlns:wpc="http://schemas.microsoft.com/office/word/2010/wordprocessingCanvas" xmlns:cx="http://schemas.microsoft.com/office/drawing/2014/chartex" xmlns:cx1="http://schemas.microsoft.com/office/drawing/2015/9/8/chartex" xmlns:cx2="http://schemas.microsoft.com/office/drawing/2015/10/21/chartex" xmlns:cx3="http://schemas.microsoft.com/office/drawing/2016/5/9/chartex" xmlns:cx4="http://schemas.microsoft.com/office/drawing/2016/5/10/chartex" xmlns:cx5="http://schemas.microsoft.com/office/drawing/2016/5/11/chartex" xmlns:cx6="http://schemas.microsoft.com/office/drawing/2016/5/12/chartex" xmlns:cx7="http://schemas.microsoft.com/office/drawing/2016/5/13/chartex" xmlns:cx8="http://schemas.microsoft.com/office/drawing/2016/5/14/chartex" xmlns:mc="http://schemas.openxmlformats.org/markup-compatibility/2006" xmlns:aink="http://schemas.microsoft.com/office/drawing/2016/ink" xmlns:am3d="http://schemas.microsoft.com/office/drawing/2017/model3d" xmlns:o="urn:schemas-microsoft-com:office:office" xmlns:r="http://schemas.openxmlformats.org/officeDocument/2006/relationships" xmlns:m="http://schemas.openxmlformats.org/officeDocument/2006/math" xmlns:v="urn:schemas-microsoft-com:vml" xmlns:wp14="http://schemas.microsoft.com/office/word/2010/wordprocessingDrawing" xmlns:wp="http://schemas.openxmlformats.org/drawingml/2006/wordprocessingDrawing" xmlns:w10="urn:schemas-microsoft-com:office:word" xmlns:w="http://schemas.openxmlformats.org/wordprocessingml/2006/main" xmlns:w14="http://schemas.microsoft.com/office/word/2010/wordml" xmlns:w15="http://schemas.microsoft.com/office/word/2012/wordml" xmlns:w16se="http://schemas.microsoft.com/office/word/2015/wordml/symex" xmlns:wpg="http://schemas.microsoft.com/office/word/2010/wordprocessingGroup" xmlns:wpi="http://schemas.microsoft.com/office/word/2010/wordprocessingInk" xmlns:wne="http://schemas.microsoft.com/office/word/2006/wordml" xmlns:wps="http://schemas.microsoft.com/office/word/2010/wordprocessingShape" mc:Ignorable="w14 w15 w16se wp14">
+<w:footnotes xmlns:wpc="http://schemas.microsoft.com/office/word/2010/wordprocessingCanvas" xmlns:mo="http://schemas.microsoft.com/office/mac/office/2008/main" xmlns:mc="http://schemas.openxmlformats.org/markup-compatibility/2006" xmlns:mv="urn:schemas-microsoft-com:mac:vml" xmlns:o="urn:schemas-microsoft-com:office:office" xmlns:r="http://schemas.openxmlformats.org/officeDocument/2006/relationships" xmlns:m="http://schemas.openxmlformats.org/officeDocument/2006/math" xmlns:v="urn:schemas-microsoft-com:vml" xmlns:wp14="http://schemas.microsoft.com/office/word/2010/wordprocessingDrawing" xmlns:wp="http://schemas.openxmlformats.org/drawingml/2006/wordprocessingDrawing" xmlns:w10="urn:schemas-microsoft-com:office:word" xmlns:w="http://schemas.openxmlformats.org/wordprocessingml/2006/main" xmlns:w14="http://schemas.microsoft.com/office/word/2010/wordml" xmlns:w15="http://schemas.microsoft.com/office/word/2012/wordml" xmlns:wpg="http://schemas.microsoft.com/office/word/2010/wordprocessingGroup" xmlns:wpi="http://schemas.microsoft.com/office/word/2010/wordprocessingInk" xmlns:wne="http://schemas.microsoft.com/office/word/2006/wordml" xmlns:wps="http://schemas.microsoft.com/office/word/2010/wordprocessingShape" mc:Ignorable="w14 w15 wp14">
   <w:footnote w:type="separator" w:id="-1">
     <w:p>
       <w:r>
@@ -953,8 +962,8 @@
 </file>
 
 <file path=word/numbering.xml><?xml version="1.0" encoding="utf-8"?>
-<w:numbering xmlns:wpc="http://schemas.microsoft.com/office/word/2010/wordprocessingCanvas" xmlns:cx="http://schemas.microsoft.com/office/drawing/2014/chartex" xmlns:cx1="http://schemas.microsoft.com/office/drawing/2015/9/8/chartex" xmlns:cx2="http://schemas.microsoft.com/office/drawing/2015/10/21/chartex" xmlns:cx3="http://schemas.microsoft.com/office/drawing/2016/5/9/chartex" xmlns:cx4="http://schemas.microsoft.com/office/drawing/2016/5/10/chartex" xmlns:cx5="http://schemas.microsoft.com/office/drawing/2016/5/11/chartex" xmlns:cx6="http://schemas.microsoft.com/office/drawing/2016/5/12/chartex" xmlns:cx7="http://schemas.microsoft.com/office/drawing/2016/5/13/chartex" xmlns:cx8="http://schemas.microsoft.com/office/drawing/2016/5/14/chartex" xmlns:mc="http://schemas.openxmlformats.org/markup-compatibility/2006" xmlns:aink="http://schemas.microsoft.com/office/drawing/2016/ink" xmlns:am3d="http://schemas.microsoft.com/office/drawing/2017/model3d" xmlns:o="urn:schemas-microsoft-com:office:office" xmlns:r="http://schemas.openxmlformats.org/officeDocument/2006/relationships" xmlns:m="http://schemas.openxmlformats.org/officeDocument/2006/math" xmlns:v="urn:schemas-microsoft-com:vml" xmlns:wp14="http://schemas.microsoft.com/office/word/2010/wordprocessingDrawing" xmlns:wp="http://schemas.openxmlformats.org/drawingml/2006/wordprocessingDrawing" xmlns:w10="urn:schemas-microsoft-com:office:word" xmlns:w="http://schemas.openxmlformats.org/wordprocessingml/2006/main" xmlns:w14="http://schemas.microsoft.com/office/word/2010/wordml" xmlns:w15="http://schemas.microsoft.com/office/word/2012/wordml" xmlns:w16se="http://schemas.microsoft.com/office/word/2015/wordml/symex" xmlns:wpg="http://schemas.microsoft.com/office/word/2010/wordprocessingGroup" xmlns:wpi="http://schemas.microsoft.com/office/word/2010/wordprocessingInk" xmlns:wne="http://schemas.microsoft.com/office/word/2006/wordml" xmlns:wps="http://schemas.microsoft.com/office/word/2010/wordprocessingShape" mc:Ignorable="w14 w15 w16se wp14">
-  <w:abstractNum w:abstractNumId="0" w15:restartNumberingAfterBreak="0">
+<w:numbering xmlns:wpc="http://schemas.microsoft.com/office/word/2010/wordprocessingCanvas" xmlns:mo="http://schemas.microsoft.com/office/mac/office/2008/main" xmlns:mc="http://schemas.openxmlformats.org/markup-compatibility/2006" xmlns:mv="urn:schemas-microsoft-com:mac:vml" xmlns:o="urn:schemas-microsoft-com:office:office" xmlns:r="http://schemas.openxmlformats.org/officeDocument/2006/relationships" xmlns:m="http://schemas.openxmlformats.org/officeDocument/2006/math" xmlns:v="urn:schemas-microsoft-com:vml" xmlns:wp14="http://schemas.microsoft.com/office/word/2010/wordprocessingDrawing" xmlns:wp="http://schemas.openxmlformats.org/drawingml/2006/wordprocessingDrawing" xmlns:w10="urn:schemas-microsoft-com:office:word" xmlns:w="http://schemas.openxmlformats.org/wordprocessingml/2006/main" xmlns:w14="http://schemas.microsoft.com/office/word/2010/wordml" xmlns:w15="http://schemas.microsoft.com/office/word/2012/wordml" xmlns:wpg="http://schemas.microsoft.com/office/word/2010/wordprocessingGroup" xmlns:wpi="http://schemas.microsoft.com/office/word/2010/wordprocessingInk" xmlns:wne="http://schemas.microsoft.com/office/word/2006/wordml" xmlns:wps="http://schemas.microsoft.com/office/word/2010/wordprocessingShape" mc:Ignorable="w14 w15 wp14">
+  <w:abstractNum w:abstractNumId="0">
     <w:nsid w:val="FFFFFF89"/>
     <w:multiLevelType w:val="singleLevel"/>
     <w:tmpl w:val="FDA8B198"/>
@@ -974,7 +983,7 @@
       </w:rPr>
     </w:lvl>
   </w:abstractNum>
-  <w:abstractNum w:abstractNumId="1" w15:restartNumberingAfterBreak="0">
+  <w:abstractNum w:abstractNumId="1">
     <w:nsid w:val="256D6D20"/>
     <w:multiLevelType w:val="hybridMultilevel"/>
     <w:tmpl w:val="B4DE4594"/>
@@ -1098,7 +1107,7 @@
 </file>
 
 <file path=word/styles.xml><?xml version="1.0" encoding="utf-8"?>
-<w:styles xmlns:mc="http://schemas.openxmlformats.org/markup-compatibility/2006" xmlns:r="http://schemas.openxmlformats.org/officeDocument/2006/relationships" xmlns:w="http://schemas.openxmlformats.org/wordprocessingml/2006/main" xmlns:w14="http://schemas.microsoft.com/office/word/2010/wordml" xmlns:w15="http://schemas.microsoft.com/office/word/2012/wordml" xmlns:w16se="http://schemas.microsoft.com/office/word/2015/wordml/symex" mc:Ignorable="w14 w15 w16se">
+<w:styles xmlns:mc="http://schemas.openxmlformats.org/markup-compatibility/2006" xmlns:r="http://schemas.openxmlformats.org/officeDocument/2006/relationships" xmlns:w="http://schemas.openxmlformats.org/wordprocessingml/2006/main" xmlns:w14="http://schemas.microsoft.com/office/word/2010/wordml" xmlns:w15="http://schemas.microsoft.com/office/word/2012/wordml" mc:Ignorable="w14 w15">
   <w:docDefaults>
     <w:rPrDefault>
       <w:rPr>
@@ -1116,7 +1125,7 @@
       </w:pPr>
     </w:pPrDefault>
   </w:docDefaults>
-  <w:latentStyles w:defLockedState="0" w:defUIPriority="99" w:defSemiHidden="0" w:defUnhideWhenUsed="0" w:defQFormat="0" w:count="375">
+  <w:latentStyles w:defLockedState="0" w:defUIPriority="99" w:defSemiHidden="0" w:defUnhideWhenUsed="0" w:defQFormat="0" w:count="382">
     <w:lsdException w:name="Normal" w:uiPriority="0" w:qFormat="1"/>
     <w:lsdException w:name="heading 1" w:uiPriority="9" w:qFormat="1"/>
     <w:lsdException w:name="heading 2" w:semiHidden="1" w:uiPriority="0" w:unhideWhenUsed="1" w:qFormat="1"/>
@@ -1222,6 +1231,7 @@
     <w:lsdException w:name="HTML Sample" w:semiHidden="1" w:unhideWhenUsed="1"/>
     <w:lsdException w:name="HTML Typewriter" w:semiHidden="1" w:unhideWhenUsed="1"/>
     <w:lsdException w:name="HTML Variable" w:semiHidden="1" w:unhideWhenUsed="1"/>
+    <w:lsdException w:name="Normal Table" w:semiHidden="1" w:unhideWhenUsed="1"/>
     <w:lsdException w:name="annotation subject" w:semiHidden="1" w:unhideWhenUsed="1"/>
     <w:lsdException w:name="No List" w:semiHidden="1" w:unhideWhenUsed="1"/>
     <w:lsdException w:name="Outline List 1" w:semiHidden="1" w:unhideWhenUsed="1"/>
@@ -1265,8 +1275,10 @@
     <w:lsdException w:name="Table Elegant" w:semiHidden="1" w:unhideWhenUsed="1"/>
     <w:lsdException w:name="Table Professional" w:semiHidden="1" w:unhideWhenUsed="1"/>
     <w:lsdException w:name="Table Subtle 1" w:semiHidden="1" w:unhideWhenUsed="1"/>
+    <w:lsdException w:name="Table Subtle 2" w:semiHidden="1" w:unhideWhenUsed="1"/>
     <w:lsdException w:name="Table Web 1" w:semiHidden="1" w:unhideWhenUsed="1"/>
     <w:lsdException w:name="Table Web 2" w:semiHidden="1" w:unhideWhenUsed="1"/>
+    <w:lsdException w:name="Table Web 3" w:semiHidden="1" w:unhideWhenUsed="1"/>
     <w:lsdException w:name="Balloon Text" w:semiHidden="1" w:unhideWhenUsed="1"/>
     <w:lsdException w:name="Table Grid" w:uiPriority="39"/>
     <w:lsdException w:name="Table Theme" w:semiHidden="1" w:unhideWhenUsed="1"/>
@@ -1487,8 +1499,6 @@
     <w:lsdException w:name="List Table 7 Colorful Accent 6" w:uiPriority="52"/>
     <w:lsdException w:name="Mention" w:semiHidden="1" w:unhideWhenUsed="1"/>
     <w:lsdException w:name="Smart Hyperlink" w:semiHidden="1" w:unhideWhenUsed="1"/>
-    <w:lsdException w:name="Hashtag" w:semiHidden="1" w:unhideWhenUsed="1"/>
-    <w:lsdException w:name="Unresolved Mention" w:semiHidden="1" w:unhideWhenUsed="1"/>
   </w:latentStyles>
   <w:style w:type="paragraph" w:default="1" w:styleId="Normal">
     <w:name w:val="Normal"/>
@@ -1964,6 +1974,7 @@
       <w:spacing w:after="0" w:line="240" w:lineRule="auto"/>
     </w:pPr>
     <w:tblPr>
+      <w:tblInd w:w="0" w:type="dxa"/>
       <w:tblBorders>
         <w:top w:val="single" w:sz="4" w:space="0" w:color="auto"/>
         <w:left w:val="single" w:sz="4" w:space="0" w:color="auto"/>
@@ -1972,6 +1983,12 @@
         <w:insideH w:val="single" w:sz="4" w:space="0" w:color="auto"/>
         <w:insideV w:val="single" w:sz="4" w:space="0" w:color="auto"/>
       </w:tblBorders>
+      <w:tblCellMar>
+        <w:top w:w="0" w:type="dxa"/>
+        <w:left w:w="108" w:type="dxa"/>
+        <w:bottom w:w="0" w:type="dxa"/>
+        <w:right w:w="108" w:type="dxa"/>
+      </w:tblCellMar>
     </w:tblPr>
   </w:style>
   <w:style w:type="table" w:styleId="GridTable3-Accent1">
@@ -1984,6 +2001,7 @@
     <w:tblPr>
       <w:tblStyleRowBandSize w:val="1"/>
       <w:tblStyleColBandSize w:val="1"/>
+      <w:tblInd w:w="0" w:type="dxa"/>
       <w:tblBorders>
         <w:top w:val="single" w:sz="4" w:space="0" w:color="BED3E4" w:themeColor="accent1" w:themeTint="99"/>
         <w:left w:val="single" w:sz="4" w:space="0" w:color="BED3E4" w:themeColor="accent1" w:themeTint="99"/>
@@ -1994,7 +2012,9 @@
       </w:tblBorders>
       <w:tblCellMar>
         <w:top w:w="29" w:type="dxa"/>
+        <w:left w:w="108" w:type="dxa"/>
         <w:bottom w:w="29" w:type="dxa"/>
+        <w:right w:w="108" w:type="dxa"/>
       </w:tblCellMar>
     </w:tblPr>
     <w:tblStylePr w:type="firstRow">
@@ -2126,9 +2146,12 @@
     <w:tblPr>
       <w:tblStyleRowBandSize w:val="1"/>
       <w:tblStyleColBandSize w:val="1"/>
+      <w:tblInd w:w="0" w:type="dxa"/>
       <w:tblCellMar>
         <w:top w:w="29" w:type="dxa"/>
+        <w:left w:w="108" w:type="dxa"/>
         <w:bottom w:w="29" w:type="dxa"/>
+        <w:right w:w="108" w:type="dxa"/>
       </w:tblCellMar>
     </w:tblPr>
     <w:tblStylePr w:type="firstRow">
@@ -2249,6 +2272,7 @@
     <w:tblPr>
       <w:tblStyleRowBandSize w:val="1"/>
       <w:tblStyleColBandSize w:val="1"/>
+      <w:tblInd w:w="0" w:type="dxa"/>
       <w:tblBorders>
         <w:top w:val="single" w:sz="4" w:space="0" w:color="FFFFFF" w:themeColor="background1"/>
         <w:left w:val="single" w:sz="4" w:space="0" w:color="FFFFFF" w:themeColor="background1"/>
@@ -2259,7 +2283,9 @@
       </w:tblBorders>
       <w:tblCellMar>
         <w:top w:w="29" w:type="dxa"/>
+        <w:left w:w="108" w:type="dxa"/>
         <w:bottom w:w="29" w:type="dxa"/>
+        <w:right w:w="108" w:type="dxa"/>
       </w:tblCellMar>
     </w:tblPr>
     <w:tcPr>
@@ -2358,6 +2384,7 @@
     <w:tblPr>
       <w:tblStyleRowBandSize w:val="1"/>
       <w:tblStyleColBandSize w:val="1"/>
+      <w:tblInd w:w="0" w:type="dxa"/>
       <w:tblBorders>
         <w:top w:val="single" w:sz="4" w:space="0" w:color="C0BABA" w:themeColor="accent6" w:themeTint="99"/>
         <w:left w:val="single" w:sz="4" w:space="0" w:color="C0BABA" w:themeColor="accent6" w:themeTint="99"/>
@@ -2368,7 +2395,9 @@
       </w:tblBorders>
       <w:tblCellMar>
         <w:top w:w="29" w:type="dxa"/>
+        <w:left w:w="108" w:type="dxa"/>
         <w:bottom w:w="29" w:type="dxa"/>
+        <w:right w:w="108" w:type="dxa"/>
       </w:tblCellMar>
     </w:tblPr>
     <w:tblStylePr w:type="firstRow">
@@ -2435,6 +2464,7 @@
       <w:spacing w:after="0" w:line="240" w:lineRule="auto"/>
     </w:pPr>
     <w:tblPr>
+      <w:tblInd w:w="0" w:type="dxa"/>
       <w:tblBorders>
         <w:top w:val="single" w:sz="4" w:space="0" w:color="BFBFBF" w:themeColor="background1" w:themeShade="BF"/>
         <w:left w:val="single" w:sz="4" w:space="0" w:color="BFBFBF" w:themeColor="background1" w:themeShade="BF"/>
@@ -2443,6 +2473,12 @@
         <w:insideH w:val="single" w:sz="4" w:space="0" w:color="BFBFBF" w:themeColor="background1" w:themeShade="BF"/>
         <w:insideV w:val="single" w:sz="4" w:space="0" w:color="BFBFBF" w:themeColor="background1" w:themeShade="BF"/>
       </w:tblBorders>
+      <w:tblCellMar>
+        <w:top w:w="0" w:type="dxa"/>
+        <w:left w:w="108" w:type="dxa"/>
+        <w:bottom w:w="0" w:type="dxa"/>
+        <w:right w:w="108" w:type="dxa"/>
+      </w:tblCellMar>
     </w:tblPr>
   </w:style>
   <w:style w:type="table" w:styleId="PlainTable2">
@@ -2455,13 +2491,16 @@
     <w:tblPr>
       <w:tblStyleRowBandSize w:val="1"/>
       <w:tblStyleColBandSize w:val="1"/>
+      <w:tblInd w:w="0" w:type="dxa"/>
       <w:tblBorders>
         <w:top w:val="single" w:sz="4" w:space="0" w:color="7F7F7F" w:themeColor="text1" w:themeTint="80"/>
         <w:bottom w:val="single" w:sz="4" w:space="0" w:color="7F7F7F" w:themeColor="text1" w:themeTint="80"/>
       </w:tblBorders>
       <w:tblCellMar>
         <w:top w:w="29" w:type="dxa"/>
+        <w:left w:w="108" w:type="dxa"/>
         <w:bottom w:w="29" w:type="dxa"/>
+        <w:right w:w="108" w:type="dxa"/>
       </w:tblCellMar>
     </w:tblPr>
     <w:tblStylePr w:type="firstRow">
@@ -2538,6 +2577,7 @@
     <w:tblPr>
       <w:tblStyleRowBandSize w:val="1"/>
       <w:tblStyleColBandSize w:val="1"/>
+      <w:tblInd w:w="0" w:type="dxa"/>
       <w:tblBorders>
         <w:top w:val="single" w:sz="4" w:space="0" w:color="BED3E4" w:themeColor="accent1" w:themeTint="99"/>
         <w:bottom w:val="single" w:sz="4" w:space="0" w:color="BED3E4" w:themeColor="accent1" w:themeTint="99"/>
@@ -2545,7 +2585,9 @@
       </w:tblBorders>
       <w:tblCellMar>
         <w:top w:w="29" w:type="dxa"/>
+        <w:left w:w="108" w:type="dxa"/>
         <w:bottom w:w="29" w:type="dxa"/>
+        <w:right w:w="108" w:type="dxa"/>
       </w:tblCellMar>
     </w:tblPr>
     <w:tblStylePr w:type="firstRow">
@@ -2595,9 +2637,12 @@
     <w:tblPr>
       <w:tblStyleRowBandSize w:val="1"/>
       <w:tblStyleColBandSize w:val="1"/>
+      <w:tblInd w:w="0" w:type="dxa"/>
       <w:tblCellMar>
         <w:top w:w="29" w:type="dxa"/>
+        <w:left w:w="108" w:type="dxa"/>
         <w:bottom w:w="29" w:type="dxa"/>
+        <w:right w:w="108" w:type="dxa"/>
       </w:tblCellMar>
     </w:tblPr>
     <w:tblStylePr w:type="firstRow">
@@ -2668,6 +2713,7 @@
     <w:tblPr>
       <w:tblStyleRowBandSize w:val="1"/>
       <w:tblStyleColBandSize w:val="1"/>
+      <w:tblInd w:w="0" w:type="dxa"/>
       <w:tblBorders>
         <w:top w:val="single" w:sz="4" w:space="0" w:color="BED3E4" w:themeColor="accent1" w:themeTint="99"/>
         <w:left w:val="single" w:sz="4" w:space="0" w:color="BED3E4" w:themeColor="accent1" w:themeTint="99"/>
@@ -2678,7 +2724,9 @@
       </w:tblBorders>
       <w:tblCellMar>
         <w:top w:w="29" w:type="dxa"/>
+        <w:left w:w="108" w:type="dxa"/>
         <w:bottom w:w="29" w:type="dxa"/>
+        <w:right w:w="108" w:type="dxa"/>
       </w:tblCellMar>
     </w:tblPr>
     <w:tblStylePr w:type="firstRow">
@@ -2747,6 +2795,7 @@
     <w:tblPr>
       <w:tblStyleRowBandSize w:val="1"/>
       <w:tblStyleColBandSize w:val="1"/>
+      <w:tblInd w:w="0" w:type="dxa"/>
       <w:tblBorders>
         <w:top w:val="single" w:sz="4" w:space="0" w:color="EAB290" w:themeColor="accent2" w:themeTint="99"/>
         <w:left w:val="single" w:sz="4" w:space="0" w:color="EAB290" w:themeColor="accent2" w:themeTint="99"/>
@@ -2757,7 +2806,9 @@
       </w:tblBorders>
       <w:tblCellMar>
         <w:top w:w="29" w:type="dxa"/>
+        <w:left w:w="108" w:type="dxa"/>
         <w:bottom w:w="29" w:type="dxa"/>
+        <w:right w:w="108" w:type="dxa"/>
       </w:tblCellMar>
     </w:tblPr>
     <w:tblStylePr w:type="firstRow">
@@ -2826,9 +2877,12 @@
     <w:tblPr>
       <w:tblStyleRowBandSize w:val="1"/>
       <w:tblStyleColBandSize w:val="1"/>
+      <w:tblInd w:w="0" w:type="dxa"/>
       <w:tblCellMar>
         <w:top w:w="29" w:type="dxa"/>
+        <w:left w:w="108" w:type="dxa"/>
         <w:bottom w:w="29" w:type="dxa"/>
+        <w:right w:w="108" w:type="dxa"/>
       </w:tblCellMar>
     </w:tblPr>
     <w:tblStylePr w:type="firstRow">
@@ -2878,6 +2932,7 @@
     <w:tblPr>
       <w:tblStyleRowBandSize w:val="1"/>
       <w:tblStyleColBandSize w:val="1"/>
+      <w:tblInd w:w="0" w:type="dxa"/>
       <w:tblBorders>
         <w:top w:val="single" w:sz="4" w:space="0" w:color="D5D1D1" w:themeColor="accent6" w:themeTint="66"/>
         <w:left w:val="single" w:sz="4" w:space="0" w:color="D5D1D1" w:themeColor="accent6" w:themeTint="66"/>
@@ -2888,7 +2943,9 @@
       </w:tblBorders>
       <w:tblCellMar>
         <w:top w:w="29" w:type="dxa"/>
+        <w:left w:w="108" w:type="dxa"/>
         <w:bottom w:w="29" w:type="dxa"/>
+        <w:right w:w="108" w:type="dxa"/>
       </w:tblCellMar>
     </w:tblPr>
     <w:tblStylePr w:type="firstRow">
@@ -2938,9 +2995,12 @@
     <w:tblPr>
       <w:tblStyleRowBandSize w:val="1"/>
       <w:tblStyleColBandSize w:val="1"/>
+      <w:tblInd w:w="0" w:type="dxa"/>
       <w:tblCellMar>
         <w:top w:w="29" w:type="dxa"/>
+        <w:left w:w="108" w:type="dxa"/>
         <w:bottom w:w="29" w:type="dxa"/>
+        <w:right w:w="108" w:type="dxa"/>
       </w:tblCellMar>
     </w:tblPr>
     <w:tblStylePr w:type="firstRow">
@@ -3032,7 +3092,15 @@
     <w:pPr>
       <w:spacing w:after="0" w:line="240" w:lineRule="auto"/>
     </w:pPr>
-    <w:tblPr/>
+    <w:tblPr>
+      <w:tblInd w:w="0" w:type="dxa"/>
+      <w:tblCellMar>
+        <w:top w:w="0" w:type="dxa"/>
+        <w:left w:w="108" w:type="dxa"/>
+        <w:bottom w:w="0" w:type="dxa"/>
+        <w:right w:w="108" w:type="dxa"/>
+      </w:tblCellMar>
+    </w:tblPr>
   </w:style>
   <w:style w:type="table" w:styleId="GridTable1Light-Accent1">
     <w:name w:val="Grid Table 1 Light Accent 1"/>
@@ -3045,12 +3113,15 @@
     <w:tblPr>
       <w:tblStyleRowBandSize w:val="1"/>
       <w:tblStyleColBandSize w:val="1"/>
+      <w:tblInd w:w="0" w:type="dxa"/>
       <w:tblBorders>
         <w:insideH w:val="single" w:sz="4" w:space="0" w:color="94B6D2" w:themeColor="accent1"/>
       </w:tblBorders>
       <w:tblCellMar>
         <w:top w:w="29" w:type="dxa"/>
+        <w:left w:w="108" w:type="dxa"/>
         <w:bottom w:w="29" w:type="dxa"/>
+        <w:right w:w="108" w:type="dxa"/>
       </w:tblCellMar>
     </w:tblPr>
     <w:tblStylePr w:type="firstRow">
@@ -3107,6 +3178,7 @@
     <w:tblPr>
       <w:tblStyleRowBandSize w:val="1"/>
       <w:tblStyleColBandSize w:val="1"/>
+      <w:tblInd w:w="0" w:type="dxa"/>
       <w:tblBorders>
         <w:top w:val="single" w:sz="2" w:space="0" w:color="BED3E4" w:themeColor="accent1" w:themeTint="99"/>
         <w:bottom w:val="single" w:sz="2" w:space="0" w:color="BED3E4" w:themeColor="accent1" w:themeTint="99"/>
@@ -3115,7 +3187,9 @@
       </w:tblBorders>
       <w:tblCellMar>
         <w:top w:w="29" w:type="dxa"/>
+        <w:left w:w="108" w:type="dxa"/>
         <w:bottom w:w="29" w:type="dxa"/>
+        <w:right w:w="108" w:type="dxa"/>
       </w:tblCellMar>
     </w:tblPr>
     <w:tblStylePr w:type="firstRow">
@@ -3286,6 +3360,7 @@
     <w:tblPr>
       <w:tblStyleRowBandSize w:val="1"/>
       <w:tblStyleColBandSize w:val="1"/>
+      <w:tblInd w:w="0" w:type="dxa"/>
       <w:tblBorders>
         <w:top w:val="single" w:sz="4" w:space="0" w:color="C8CCB3" w:themeColor="accent3" w:themeTint="99"/>
         <w:left w:val="single" w:sz="4" w:space="0" w:color="C8CCB3" w:themeColor="accent3" w:themeTint="99"/>
@@ -3294,6 +3369,12 @@
         <w:insideH w:val="single" w:sz="4" w:space="0" w:color="C8CCB3" w:themeColor="accent3" w:themeTint="99"/>
         <w:insideV w:val="single" w:sz="4" w:space="0" w:color="C8CCB3" w:themeColor="accent3" w:themeTint="99"/>
       </w:tblBorders>
+      <w:tblCellMar>
+        <w:top w:w="0" w:type="dxa"/>
+        <w:left w:w="108" w:type="dxa"/>
+        <w:bottom w:w="0" w:type="dxa"/>
+        <w:right w:w="108" w:type="dxa"/>
+      </w:tblCellMar>
     </w:tblPr>
     <w:tblStylePr w:type="firstRow">
       <w:rPr>
@@ -3421,6 +3502,7 @@
     <w:tblPr>
       <w:tblStyleRowBandSize w:val="1"/>
       <w:tblStyleColBandSize w:val="1"/>
+      <w:tblInd w:w="0" w:type="dxa"/>
       <w:tblBorders>
         <w:top w:val="single" w:sz="4" w:space="0" w:color="FFFFFF" w:themeColor="background1"/>
         <w:left w:val="single" w:sz="4" w:space="0" w:color="FFFFFF" w:themeColor="background1"/>
@@ -3429,6 +3511,12 @@
         <w:insideH w:val="single" w:sz="4" w:space="0" w:color="FFFFFF" w:themeColor="background1"/>
         <w:insideV w:val="single" w:sz="4" w:space="0" w:color="FFFFFF" w:themeColor="background1"/>
       </w:tblBorders>
+      <w:tblCellMar>
+        <w:top w:w="0" w:type="dxa"/>
+        <w:left w:w="108" w:type="dxa"/>
+        <w:bottom w:w="0" w:type="dxa"/>
+        <w:right w:w="108" w:type="dxa"/>
+      </w:tblCellMar>
     </w:tblPr>
     <w:tcPr>
       <w:shd w:val="clear" w:color="auto" w:fill="EDEEE5" w:themeFill="accent3" w:themeFillTint="33"/>
@@ -3526,6 +3614,7 @@
     <w:tblPr>
       <w:tblStyleRowBandSize w:val="1"/>
       <w:tblStyleColBandSize w:val="1"/>
+      <w:tblInd w:w="0" w:type="dxa"/>
       <w:tblBorders>
         <w:top w:val="single" w:sz="4" w:space="0" w:color="DBDDCC" w:themeColor="accent3" w:themeTint="66"/>
         <w:left w:val="single" w:sz="4" w:space="0" w:color="DBDDCC" w:themeColor="accent3" w:themeTint="66"/>
@@ -3534,6 +3623,12 @@
         <w:insideH w:val="single" w:sz="4" w:space="0" w:color="DBDDCC" w:themeColor="accent3" w:themeTint="66"/>
         <w:insideV w:val="single" w:sz="4" w:space="0" w:color="DBDDCC" w:themeColor="accent3" w:themeTint="66"/>
       </w:tblBorders>
+      <w:tblCellMar>
+        <w:top w:w="0" w:type="dxa"/>
+        <w:left w:w="108" w:type="dxa"/>
+        <w:bottom w:w="0" w:type="dxa"/>
+        <w:right w:w="108" w:type="dxa"/>
+      </w:tblCellMar>
     </w:tblPr>
     <w:tblStylePr w:type="firstRow">
       <w:rPr>
@@ -3604,10 +3699,17 @@
     <w:tblPr>
       <w:tblStyleRowBandSize w:val="1"/>
       <w:tblStyleColBandSize w:val="1"/>
+      <w:tblInd w:w="0" w:type="dxa"/>
       <w:tblBorders>
         <w:top w:val="single" w:sz="4" w:space="0" w:color="DD8047" w:themeColor="accent2"/>
         <w:bottom w:val="single" w:sz="4" w:space="0" w:color="DD8047" w:themeColor="accent2"/>
       </w:tblBorders>
+      <w:tblCellMar>
+        <w:top w:w="0" w:type="dxa"/>
+        <w:left w:w="108" w:type="dxa"/>
+        <w:bottom w:w="0" w:type="dxa"/>
+        <w:right w:w="108" w:type="dxa"/>
+      </w:tblCellMar>
     </w:tblPr>
     <w:tblStylePr w:type="firstRow">
       <w:rPr>
@@ -3668,6 +3770,7 @@
     <w:tblPr>
       <w:tblStyleRowBandSize w:val="1"/>
       <w:tblStyleColBandSize w:val="1"/>
+      <w:tblInd w:w="0" w:type="dxa"/>
       <w:tblBorders>
         <w:top w:val="single" w:sz="4" w:space="0" w:color="F1CBB5" w:themeColor="accent2" w:themeTint="66"/>
         <w:left w:val="single" w:sz="4" w:space="0" w:color="F1CBB5" w:themeColor="accent2" w:themeTint="66"/>
@@ -3676,6 +3779,12 @@
         <w:insideH w:val="single" w:sz="4" w:space="0" w:color="F1CBB5" w:themeColor="accent2" w:themeTint="66"/>
         <w:insideV w:val="single" w:sz="4" w:space="0" w:color="F1CBB5" w:themeColor="accent2" w:themeTint="66"/>
       </w:tblBorders>
+      <w:tblCellMar>
+        <w:top w:w="0" w:type="dxa"/>
+        <w:left w:w="108" w:type="dxa"/>
+        <w:bottom w:w="0" w:type="dxa"/>
+        <w:right w:w="108" w:type="dxa"/>
+      </w:tblCellMar>
     </w:tblPr>
     <w:tblStylePr w:type="firstRow">
       <w:rPr>
@@ -3729,70 +3838,15 @@
 </file>
 
 <file path=word/glossary/document.xml><?xml version="1.0" encoding="utf-8"?>
-<w:glossaryDocument xmlns:wpc="http://schemas.microsoft.com/office/word/2010/wordprocessingCanvas" xmlns:cx="http://schemas.microsoft.com/office/drawing/2014/chartex" xmlns:cx1="http://schemas.microsoft.com/office/drawing/2015/9/8/chartex" xmlns:cx2="http://schemas.microsoft.com/office/drawing/2015/10/21/chartex" xmlns:cx3="http://schemas.microsoft.com/office/drawing/2016/5/9/chartex" xmlns:cx4="http://schemas.microsoft.com/office/drawing/2016/5/10/chartex" xmlns:cx5="http://schemas.microsoft.com/office/drawing/2016/5/11/chartex" xmlns:cx6="http://schemas.microsoft.com/office/drawing/2016/5/12/chartex" xmlns:cx7="http://schemas.microsoft.com/office/drawing/2016/5/13/chartex" xmlns:cx8="http://schemas.microsoft.com/office/drawing/2016/5/14/chartex" xmlns:mc="http://schemas.openxmlformats.org/markup-compatibility/2006" xmlns:aink="http://schemas.microsoft.com/office/drawing/2016/ink" xmlns:am3d="http://schemas.microsoft.com/office/drawing/2017/model3d" xmlns:o="urn:schemas-microsoft-com:office:office" xmlns:r="http://schemas.openxmlformats.org/officeDocument/2006/relationships" xmlns:m="http://schemas.openxmlformats.org/officeDocument/2006/math" xmlns:v="urn:schemas-microsoft-com:vml" xmlns:wp14="http://schemas.microsoft.com/office/word/2010/wordprocessingDrawing" xmlns:wp="http://schemas.openxmlformats.org/drawingml/2006/wordprocessingDrawing" xmlns:w10="urn:schemas-microsoft-com:office:word" xmlns:w="http://schemas.openxmlformats.org/wordprocessingml/2006/main" xmlns:w14="http://schemas.microsoft.com/office/word/2010/wordml" xmlns:w15="http://schemas.microsoft.com/office/word/2012/wordml" xmlns:w16se="http://schemas.microsoft.com/office/word/2015/wordml/symex" xmlns:wpg="http://schemas.microsoft.com/office/word/2010/wordprocessingGroup" xmlns:wpi="http://schemas.microsoft.com/office/word/2010/wordprocessingInk" xmlns:wne="http://schemas.microsoft.com/office/word/2006/wordml" xmlns:wps="http://schemas.microsoft.com/office/word/2010/wordprocessingShape" mc:Ignorable="w14 w15 w16se wp14">
-  <w:docParts>
-    <w:docPart>
-      <w:docPartPr>
-        <w:name w:val="E157DB5E0E7646408F49C76EBFC799F0"/>
-        <w:category>
-          <w:name w:val="General"/>
-          <w:gallery w:val="placeholder"/>
-        </w:category>
-        <w:types>
-          <w:type w:val="bbPlcHdr"/>
-        </w:types>
-        <w:behaviors>
-          <w:behavior w:val="content"/>
-        </w:behaviors>
-        <w:guid w:val="{E78DF188-D804-4375-9CCB-B88AE1D44E39}"/>
-      </w:docPartPr>
-      <w:docPartBody>
-        <w:p>
-          <w:pPr>
-            <w:pStyle w:val="E157DB5E0E7646408F49C76EBFC799F0"/>
-          </w:pPr>
-          <w:r>
-            <w:t>[company name]</w:t>
-          </w:r>
-        </w:p>
-      </w:docPartBody>
-    </w:docPart>
-    <w:docPart>
-      <w:docPartPr>
-        <w:name w:val="5A84E8B0B0B84B4F94A7D3D80A594703"/>
-        <w:category>
-          <w:name w:val="General"/>
-          <w:gallery w:val="placeholder"/>
-        </w:category>
-        <w:types>
-          <w:type w:val="bbPlcHdr"/>
-        </w:types>
-        <w:behaviors>
-          <w:behavior w:val="content"/>
-        </w:behaviors>
-        <w:guid w:val="{BAF420D9-5D00-440E-B847-7121FC28C42C}"/>
-      </w:docPartPr>
-      <w:docPartBody>
-        <w:p>
-          <w:pPr>
-            <w:pStyle w:val="5A84E8B0B0B84B4F94A7D3D80A594703"/>
-          </w:pPr>
-          <w:r>
-            <w:t>[Company address]</w:t>
-          </w:r>
-        </w:p>
-      </w:docPartBody>
-    </w:docPart>
-  </w:docParts>
-</w:glossaryDocument>
+<w:glossaryDocument xmlns:wpc="http://schemas.microsoft.com/office/word/2010/wordprocessingCanvas" xmlns:mo="http://schemas.microsoft.com/office/mac/office/2008/main" xmlns:mc="http://schemas.openxmlformats.org/markup-compatibility/2006" xmlns:mv="urn:schemas-microsoft-com:mac:vml" xmlns:o="urn:schemas-microsoft-com:office:office" xmlns:r="http://schemas.openxmlformats.org/officeDocument/2006/relationships" xmlns:m="http://schemas.openxmlformats.org/officeDocument/2006/math" xmlns:v="urn:schemas-microsoft-com:vml" xmlns:wp14="http://schemas.microsoft.com/office/word/2010/wordprocessingDrawing" xmlns:wp="http://schemas.openxmlformats.org/drawingml/2006/wordprocessingDrawing" xmlns:w10="urn:schemas-microsoft-com:office:word" xmlns:w="http://schemas.openxmlformats.org/wordprocessingml/2006/main" xmlns:w14="http://schemas.microsoft.com/office/word/2010/wordml" xmlns:w15="http://schemas.microsoft.com/office/word/2012/wordml" xmlns:wpg="http://schemas.microsoft.com/office/word/2010/wordprocessingGroup" xmlns:wpi="http://schemas.microsoft.com/office/word/2010/wordprocessingInk" xmlns:wne="http://schemas.microsoft.com/office/word/2006/wordml" xmlns:wps="http://schemas.microsoft.com/office/word/2010/wordprocessingShape" mc:Ignorable="w14 w15 wp14"/>
 </file>
 
 <file path=word/glossary/fontTable.xml><?xml version="1.0" encoding="utf-8"?>
-<w:fonts xmlns:mc="http://schemas.openxmlformats.org/markup-compatibility/2006" xmlns:r="http://schemas.openxmlformats.org/officeDocument/2006/relationships" xmlns:w="http://schemas.openxmlformats.org/wordprocessingml/2006/main" xmlns:w14="http://schemas.microsoft.com/office/word/2010/wordml" xmlns:w15="http://schemas.microsoft.com/office/word/2012/wordml" xmlns:w16se="http://schemas.microsoft.com/office/word/2015/wordml/symex" mc:Ignorable="w14 w15 w16se">
+<w:fonts xmlns:mc="http://schemas.openxmlformats.org/markup-compatibility/2006" xmlns:r="http://schemas.openxmlformats.org/officeDocument/2006/relationships" xmlns:w="http://schemas.openxmlformats.org/wordprocessingml/2006/main" xmlns:w14="http://schemas.microsoft.com/office/word/2010/wordml" xmlns:w15="http://schemas.microsoft.com/office/word/2012/wordml" mc:Ignorable="w14 w15">
   <w:font w:name="Symbol">
     <w:panose1 w:val="05050102010706020507"/>
     <w:charset w:val="02"/>
-    <w:family w:val="roman"/>
+    <w:family w:val="auto"/>
     <w:pitch w:val="variable"/>
     <w:sig w:usb0="00000000" w:usb1="10000000" w:usb2="00000000" w:usb3="00000000" w:csb0="80000000" w:csb1="00000000"/>
   </w:font>
@@ -3801,14 +3855,14 @@
     <w:charset w:val="00"/>
     <w:family w:val="roman"/>
     <w:pitch w:val="variable"/>
-    <w:sig w:usb0="E0002EFF" w:usb1="C000785B" w:usb2="00000009" w:usb3="00000000" w:csb0="000001FF" w:csb1="00000000"/>
+    <w:sig w:usb0="E0002AEF" w:usb1="C0007841" w:usb2="00000009" w:usb3="00000000" w:csb0="000001FF" w:csb1="00000000"/>
   </w:font>
   <w:font w:name="Courier New">
     <w:panose1 w:val="02070309020205020404"/>
     <w:charset w:val="00"/>
-    <w:family w:val="modern"/>
+    <w:family w:val="roman"/>
     <w:pitch w:val="fixed"/>
-    <w:sig w:usb0="E0002EFF" w:usb1="C0007843" w:usb2="00000009" w:usb3="00000000" w:csb0="000001FF" w:csb1="00000000"/>
+    <w:sig w:usb0="E0002AFF" w:usb1="C0007843" w:usb2="00000009" w:usb3="00000000" w:csb0="000001FF" w:csb1="00000000"/>
   </w:font>
   <w:font w:name="Wingdings">
     <w:panose1 w:val="05000000000000000000"/>
@@ -3822,27 +3876,27 @@
     <w:charset w:val="00"/>
     <w:family w:val="swiss"/>
     <w:pitch w:val="variable"/>
-    <w:sig w:usb0="E0002AFF" w:usb1="C000247B" w:usb2="00000009" w:usb3="00000000" w:csb0="000001FF" w:csb1="00000000"/>
+    <w:sig w:usb0="E00002FF" w:usb1="4000ACFF" w:usb2="00000001" w:usb3="00000000" w:csb0="0000019F" w:csb1="00000000"/>
   </w:font>
   <w:font w:name="Arial">
     <w:panose1 w:val="020B0604020202020204"/>
     <w:charset w:val="00"/>
     <w:family w:val="swiss"/>
     <w:pitch w:val="variable"/>
-    <w:sig w:usb0="E0002EFF" w:usb1="C0007843" w:usb2="00000009" w:usb3="00000000" w:csb0="000001FF" w:csb1="00000000"/>
+    <w:sig w:usb0="E0002AFF" w:usb1="C0007843" w:usb2="00000009" w:usb3="00000000" w:csb0="000001FF" w:csb1="00000000"/>
   </w:font>
   <w:font w:name="Calibri Light">
     <w:panose1 w:val="020F0302020204030204"/>
     <w:charset w:val="00"/>
     <w:family w:val="swiss"/>
     <w:pitch w:val="variable"/>
-    <w:sig w:usb0="E0002AFF" w:usb1="C000247B" w:usb2="00000009" w:usb3="00000000" w:csb0="000001FF" w:csb1="00000000"/>
+    <w:sig w:usb0="A00002EF" w:usb1="4000207B" w:usb2="00000000" w:usb3="00000000" w:csb0="0000019F" w:csb1="00000000"/>
   </w:font>
 </w:fonts>
 </file>
 
 <file path=word/glossary/settings.xml><?xml version="1.0" encoding="utf-8"?>
-<w:settings xmlns:mc="http://schemas.openxmlformats.org/markup-compatibility/2006" xmlns:o="urn:schemas-microsoft-com:office:office" xmlns:r="http://schemas.openxmlformats.org/officeDocument/2006/relationships" xmlns:m="http://schemas.openxmlformats.org/officeDocument/2006/math" xmlns:v="urn:schemas-microsoft-com:vml" xmlns:w10="urn:schemas-microsoft-com:office:word" xmlns:w="http://schemas.openxmlformats.org/wordprocessingml/2006/main" xmlns:w14="http://schemas.microsoft.com/office/word/2010/wordml" xmlns:w15="http://schemas.microsoft.com/office/word/2012/wordml" xmlns:w16se="http://schemas.microsoft.com/office/word/2015/wordml/symex" xmlns:sl="http://schemas.openxmlformats.org/schemaLibrary/2006/main" mc:Ignorable="w14 w15 w16se">
+<w:settings xmlns:mc="http://schemas.openxmlformats.org/markup-compatibility/2006" xmlns:o="urn:schemas-microsoft-com:office:office" xmlns:r="http://schemas.openxmlformats.org/officeDocument/2006/relationships" xmlns:m="http://schemas.openxmlformats.org/officeDocument/2006/math" xmlns:v="urn:schemas-microsoft-com:vml" xmlns:w10="urn:schemas-microsoft-com:office:word" xmlns:w="http://schemas.openxmlformats.org/wordprocessingml/2006/main" xmlns:w14="http://schemas.microsoft.com/office/word/2010/wordml" xmlns:w15="http://schemas.microsoft.com/office/word/2012/wordml" xmlns:sl="http://schemas.openxmlformats.org/schemaLibrary/2006/main" mc:Ignorable="w14 w15">
   <w:view w:val="normal"/>
   <w:defaultTabStop w:val="720"/>
   <w:characterSpacingControl w:val="doNotCompress"/>
@@ -3853,11 +3907,12 @@
     <w:compatSetting w:name="enableOpenTypeFeatures" w:uri="http://schemas.microsoft.com/office/word" w:val="1"/>
     <w:compatSetting w:name="doNotFlipMirrorIndents" w:uri="http://schemas.microsoft.com/office/word" w:val="1"/>
     <w:compatSetting w:name="differentiateMultirowTableHeaders" w:uri="http://schemas.microsoft.com/office/word" w:val="1"/>
-    <w:compatSetting w:name="useWord2013TrackBottomHyphenation" w:uri="http://schemas.microsoft.com/office/word" w:val="0"/>
   </w:compat>
   <w:rsids>
     <w:rsidRoot w:val="00625D45"/>
     <w:rsid w:val="00625D45"/>
+    <w:rsid w:val="00A11E31"/>
+    <w:rsid w:val="00F660CA"/>
   </w:rsids>
   <m:mathPr>
     <m:mathFont m:val="Cambria Math"/>
@@ -3881,7 +3936,7 @@
 </file>
 
 <file path=word/glossary/styles.xml><?xml version="1.0" encoding="utf-8"?>
-<w:styles xmlns:mc="http://schemas.openxmlformats.org/markup-compatibility/2006" xmlns:r="http://schemas.openxmlformats.org/officeDocument/2006/relationships" xmlns:w="http://schemas.openxmlformats.org/wordprocessingml/2006/main" xmlns:w14="http://schemas.microsoft.com/office/word/2010/wordml" xmlns:w15="http://schemas.microsoft.com/office/word/2012/wordml" xmlns:w16se="http://schemas.microsoft.com/office/word/2015/wordml/symex" mc:Ignorable="w14 w15 w16se">
+<w:styles xmlns:mc="http://schemas.openxmlformats.org/markup-compatibility/2006" xmlns:r="http://schemas.openxmlformats.org/officeDocument/2006/relationships" xmlns:w="http://schemas.openxmlformats.org/wordprocessingml/2006/main" xmlns:w14="http://schemas.microsoft.com/office/word/2010/wordml" xmlns:w15="http://schemas.microsoft.com/office/word/2012/wordml" mc:Ignorable="w14 w15">
   <w:docDefaults>
     <w:rPrDefault>
       <w:rPr>
@@ -3897,7 +3952,7 @@
       </w:pPr>
     </w:pPrDefault>
   </w:docDefaults>
-  <w:latentStyles w:defLockedState="0" w:defUIPriority="99" w:defSemiHidden="0" w:defUnhideWhenUsed="0" w:defQFormat="0" w:count="375">
+  <w:latentStyles w:defLockedState="0" w:defUIPriority="99" w:defSemiHidden="0" w:defUnhideWhenUsed="0" w:defQFormat="0" w:count="382">
     <w:lsdException w:name="Normal" w:uiPriority="0" w:qFormat="1"/>
     <w:lsdException w:name="heading 1" w:uiPriority="9" w:qFormat="1"/>
     <w:lsdException w:name="heading 2" w:semiHidden="1" w:uiPriority="9" w:unhideWhenUsed="1" w:qFormat="1"/>
@@ -4271,8 +4326,6 @@
     <w:lsdException w:name="List Table 7 Colorful Accent 6" w:uiPriority="52"/>
     <w:lsdException w:name="Mention" w:semiHidden="1" w:unhideWhenUsed="1"/>
     <w:lsdException w:name="Smart Hyperlink" w:semiHidden="1" w:unhideWhenUsed="1"/>
-    <w:lsdException w:name="Hashtag" w:semiHidden="1" w:unhideWhenUsed="1"/>
-    <w:lsdException w:name="Unresolved Mention" w:semiHidden="1" w:unhideWhenUsed="1"/>
   </w:latentStyles>
   <w:style w:type="paragraph" w:default="1" w:styleId="Normal">
     <w:name w:val="Normal"/>
@@ -4361,9 +4414,10 @@
 </file>
 
 <file path=word/glossary/webSettings.xml><?xml version="1.0" encoding="utf-8"?>
-<w:webSettings xmlns:mc="http://schemas.openxmlformats.org/markup-compatibility/2006" xmlns:r="http://schemas.openxmlformats.org/officeDocument/2006/relationships" xmlns:w="http://schemas.openxmlformats.org/wordprocessingml/2006/main" xmlns:w14="http://schemas.microsoft.com/office/word/2010/wordml" xmlns:w15="http://schemas.microsoft.com/office/word/2012/wordml" xmlns:w16se="http://schemas.microsoft.com/office/word/2015/wordml/symex" mc:Ignorable="w14 w15 w16se">
+<w:webSettings xmlns:mc="http://schemas.openxmlformats.org/markup-compatibility/2006" xmlns:r="http://schemas.openxmlformats.org/officeDocument/2006/relationships" xmlns:w="http://schemas.openxmlformats.org/wordprocessingml/2006/main" xmlns:w14="http://schemas.microsoft.com/office/word/2010/wordml" xmlns:w15="http://schemas.microsoft.com/office/word/2012/wordml" mc:Ignorable="w14 w15">
   <w:optimizeForBrowser/>
   <w:allowPNG/>
+  <w:doNotSaveAsSingleFile/>
 </w:webSettings>
 </file>
 
@@ -4612,6 +4666,17 @@
 </file>
 
 <file path=customXml/item1.xml><?xml version="1.0" encoding="utf-8"?>
+<CoverPageProperties xmlns="http://schemas.microsoft.com/office/2006/coverPageProps">
+  <PublishDate>2017-11-22T00:00:00</PublishDate>
+  <Abstract/>
+  <CompanyAddress>MANOONE@TCD.ie</CompanyAddress>
+  <CompanyPhone/>
+  <CompanyFax/>
+  <CompanyEmail/>
+</CoverPageProperties>
+</file>
+
+<file path=customXml/item2.xml><?xml version="1.0" encoding="utf-8"?>
 <?mso-contentType ?>
 <FormTemplates xmlns="http://schemas.microsoft.com/sharepoint/v3/contenttype/forms">
   <Display>DocumentLibraryForm</Display>
@@ -4620,29 +4685,18 @@
 </FormTemplates>
 </file>
 
-<file path=customXml/item2.xml><?xml version="1.0" encoding="utf-8"?>
-<CoverPageProperties xmlns="http://schemas.microsoft.com/office/2006/coverPageProps">
-  <PublishDate>2017-10-18T00:00:00</PublishDate>
-  <Abstract/>
-  <CompanyAddress>MANOONE@TCD.ie</CompanyAddress>
-  <CompanyPhone/>
-  <CompanyFax/>
-  <CompanyEmail/>
-</CoverPageProperties>
+<file path=customXml/itemProps1.xml><?xml version="1.0" encoding="utf-8"?>
+<ds:datastoreItem xmlns:ds="http://schemas.openxmlformats.org/officeDocument/2006/customXml" ds:itemID="{55AF091B-3C7A-41E3-B477-F2FDAA23CFDA}">
+  <ds:schemaRefs>
+    <ds:schemaRef ds:uri="http://schemas.microsoft.com/office/2006/coverPageProps"/>
+  </ds:schemaRefs>
+</ds:datastoreItem>
 </file>
 
-<file path=customXml/itemProps1.xml><?xml version="1.0" encoding="utf-8"?>
+<file path=customXml/itemProps2.xml><?xml version="1.0" encoding="utf-8"?>
 <ds:datastoreItem xmlns:ds="http://schemas.openxmlformats.org/officeDocument/2006/customXml" ds:itemID="{61F29840-ED91-4B8B-89A3-204E03A550ED}">
   <ds:schemaRefs>
     <ds:schemaRef ds:uri="http://schemas.microsoft.com/sharepoint/v3/contenttype/forms"/>
   </ds:schemaRefs>
 </ds:datastoreItem>
-</file>
-
-<file path=customXml/itemProps2.xml><?xml version="1.0" encoding="utf-8"?>
-<ds:datastoreItem xmlns:ds="http://schemas.openxmlformats.org/officeDocument/2006/customXml" ds:itemID="{55AF091B-3C7A-41E3-B477-F2FDAA23CFDA}">
-  <ds:schemaRefs>
-    <ds:schemaRef ds:uri="http://schemas.microsoft.com/office/2006/coverPageProps"/>
-  </ds:schemaRefs>
-</ds:datastoreItem>
 </file>
</xml_diff>